<commit_message>
Restored changes from stash
</commit_message>
<xml_diff>
--- a/storage/client_invoice.docx
+++ b/storage/client_invoice.docx
@@ -790,25 +790,8 @@
           <w:i/>
         </w:rPr>
       </w:pPr>
-      <w:r>
-        <w:rPr>
-          <w:rFonts w:asciiTheme="majorHAnsi" w:hAnsiTheme="majorHAnsi" w:cs="Times New Roman"/>
-          <w:b/>
-          <w:i/>
-        </w:rPr>
-        <w:t>${invoice}</w:t>
-      </w:r>
-    </w:p>
-    <w:p>
-      <w:pPr>
-        <w:spacing w:after="0" w:line="276" w:lineRule="auto"/>
-        <w:jc w:val="right"/>
-        <w:rPr>
-          <w:rFonts w:asciiTheme="majorHAnsi" w:hAnsiTheme="majorHAnsi" w:cs="Times New Roman"/>
-          <w:b/>
-          <w:i/>
-        </w:rPr>
-      </w:pPr>
+      <w:bookmarkStart w:id="0" w:name="_GoBack"/>
+      <w:bookmarkEnd w:id="0"/>
       <w:r>
         <w:rPr>
           <w:rFonts w:asciiTheme="majorHAnsi" w:hAnsiTheme="majorHAnsi" w:cs="Times New Roman"/>
@@ -945,8 +928,6 @@
         </w:rPr>
         <w:tab/>
       </w:r>
-      <w:bookmarkStart w:id="0" w:name="_GoBack"/>
-      <w:bookmarkEnd w:id="0"/>
     </w:p>
     <w:p>
       <w:pPr>

</xml_diff>